<commit_message>
created On Delete Behavior
AppRoleService
UserApp
</commit_message>
<xml_diff>
--- a/Docs/BTAMdocx.docx
+++ b/Docs/BTAMdocx.docx
@@ -94,7 +94,19 @@
         <w:rPr>
           <w:color w:val="403152" w:themeColor="accent4" w:themeShade="80"/>
         </w:rPr>
-        <w:t>OnDelete:</w:t>
+        <w:t>On</w:t>
+      </w:r>
+      <w:r>
+        <w:rPr>
+          <w:color w:val="403152" w:themeColor="accent4" w:themeShade="80"/>
+        </w:rPr>
+        <w:t xml:space="preserve"> </w:t>
+      </w:r>
+      <w:r>
+        <w:rPr>
+          <w:color w:val="403152" w:themeColor="accent4" w:themeShade="80"/>
+        </w:rPr>
+        <w:t>Delete:</w:t>
       </w:r>
     </w:p>
     <w:p>
@@ -148,7 +160,7 @@
         <w:rPr>
           <w:color w:val="403152" w:themeColor="accent4" w:themeShade="80"/>
         </w:rPr>
-        <w:t>Users</w:t>
+        <w:t>Services</w:t>
       </w:r>
     </w:p>
     <w:p>
@@ -166,7 +178,7 @@
         <w:rPr>
           <w:color w:val="403152" w:themeColor="accent4" w:themeShade="80"/>
         </w:rPr>
-        <w:t>Roles</w:t>
+        <w:t>ServiceAttributes</w:t>
       </w:r>
     </w:p>
     <w:p>
@@ -184,7 +196,7 @@
         <w:rPr>
           <w:color w:val="403152" w:themeColor="accent4" w:themeShade="80"/>
         </w:rPr>
-        <w:t>Services</w:t>
+        <w:t>UserApps</w:t>
       </w:r>
     </w:p>
     <w:p>
@@ -202,7 +214,25 @@
         <w:rPr>
           <w:color w:val="403152" w:themeColor="accent4" w:themeShade="80"/>
         </w:rPr>
-        <w:t>Attributes</w:t>
+        <w:t>AppRoleServices</w:t>
+      </w:r>
+    </w:p>
+    <w:p>
+      <w:pPr>
+        <w:pStyle w:val="ListParagraph"/>
+        <w:numPr>
+          <w:ilvl w:val="0"/>
+          <w:numId w:val="2"/>
+        </w:numPr>
+        <w:rPr>
+          <w:color w:val="403152" w:themeColor="accent4" w:themeShade="80"/>
+        </w:rPr>
+      </w:pPr>
+      <w:r>
+        <w:rPr>
+          <w:color w:val="403152" w:themeColor="accent4" w:themeShade="80"/>
+        </w:rPr>
+        <w:t>Filter the following</w:t>
       </w:r>
     </w:p>
     <w:p>
@@ -220,7 +250,7 @@
         <w:rPr>
           <w:color w:val="403152" w:themeColor="accent4" w:themeShade="80"/>
         </w:rPr>
-        <w:t>ServiceAttributes</w:t>
+        <w:t>Filter AppRoleServices where appID == id</w:t>
       </w:r>
     </w:p>
     <w:p>
@@ -238,7 +268,7 @@
         <w:rPr>
           <w:color w:val="403152" w:themeColor="accent4" w:themeShade="80"/>
         </w:rPr>
-        <w:t>UserApps</w:t>
+        <w:t>Filter UserApps where appID == id</w:t>
       </w:r>
     </w:p>
     <w:p>
@@ -256,7 +286,27 @@
         <w:rPr>
           <w:color w:val="403152" w:themeColor="accent4" w:themeShade="80"/>
         </w:rPr>
-        <w:t>AppRoleServices</w:t>
+        <w:t>Filter Services where appID == id</w:t>
+      </w:r>
+    </w:p>
+    <w:p>
+      <w:pPr>
+        <w:pStyle w:val="ListParagraph"/>
+        <w:numPr>
+          <w:ilvl w:val="0"/>
+          <w:numId w:val="2"/>
+        </w:numPr>
+        <w:rPr>
+          <w:color w:val="403152" w:themeColor="accent4" w:themeShade="80"/>
+          <w:highlight w:val="yellow"/>
+        </w:rPr>
+      </w:pPr>
+      <w:r>
+        <w:rPr>
+          <w:color w:val="403152" w:themeColor="accent4" w:themeShade="80"/>
+          <w:highlight w:val="yellow"/>
+        </w:rPr>
+        <w:t>UserApps:</w:t>
       </w:r>
     </w:p>
     <w:p>
@@ -268,13 +318,113 @@
         </w:numPr>
         <w:rPr>
           <w:color w:val="403152" w:themeColor="accent4" w:themeShade="80"/>
-        </w:rPr>
-      </w:pPr>
-      <w:r>
-        <w:rPr>
-          <w:color w:val="403152" w:themeColor="accent4" w:themeShade="80"/>
-        </w:rPr>
-        <w:t>UserAppRoleServices</w:t>
+          <w:highlight w:val="yellow"/>
+        </w:rPr>
+      </w:pPr>
+      <w:r>
+        <w:rPr>
+          <w:color w:val="403152" w:themeColor="accent4" w:themeShade="80"/>
+          <w:highlight w:val="yellow"/>
+        </w:rPr>
+        <w:t>Loop UserApps</w:t>
+      </w:r>
+    </w:p>
+    <w:p>
+      <w:pPr>
+        <w:pStyle w:val="ListParagraph"/>
+        <w:numPr>
+          <w:ilvl w:val="2"/>
+          <w:numId w:val="2"/>
+        </w:numPr>
+        <w:rPr>
+          <w:color w:val="403152" w:themeColor="accent4" w:themeShade="80"/>
+          <w:highlight w:val="yellow"/>
+          <w:lang w:val="fr-FR"/>
+        </w:rPr>
+      </w:pPr>
+      <w:r>
+        <w:rPr>
+          <w:color w:val="403152" w:themeColor="accent4" w:themeShade="80"/>
+          <w:highlight w:val="yellow"/>
+          <w:lang w:val="fr-FR"/>
+        </w:rPr>
+        <w:t xml:space="preserve">Delete UserAppRoleServices </w:t>
+      </w:r>
+      <w:r>
+        <w:rPr>
+          <w:color w:val="403152" w:themeColor="accent4" w:themeShade="80"/>
+          <w:highlight w:val="yellow"/>
+          <w:lang w:val="fr-FR"/>
+        </w:rPr>
+        <w:t>(Pass userApp.UserAppID</w:t>
+      </w:r>
+      <w:r>
+        <w:rPr>
+          <w:color w:val="403152" w:themeColor="accent4" w:themeShade="80"/>
+          <w:highlight w:val="yellow"/>
+          <w:lang w:val="fr-FR"/>
+        </w:rPr>
+        <w:t>)</w:t>
+      </w:r>
+    </w:p>
+    <w:p>
+      <w:pPr>
+        <w:pStyle w:val="ListParagraph"/>
+        <w:numPr>
+          <w:ilvl w:val="2"/>
+          <w:numId w:val="2"/>
+        </w:numPr>
+        <w:rPr>
+          <w:color w:val="403152" w:themeColor="accent4" w:themeShade="80"/>
+          <w:highlight w:val="yellow"/>
+        </w:rPr>
+      </w:pPr>
+      <w:r>
+        <w:rPr>
+          <w:color w:val="403152" w:themeColor="accent4" w:themeShade="80"/>
+          <w:highlight w:val="yellow"/>
+        </w:rPr>
+        <w:t>Delete Users (Pass userApp.UserID)</w:t>
+      </w:r>
+    </w:p>
+    <w:p>
+      <w:pPr>
+        <w:pStyle w:val="ListParagraph"/>
+        <w:numPr>
+          <w:ilvl w:val="2"/>
+          <w:numId w:val="2"/>
+        </w:numPr>
+        <w:rPr>
+          <w:color w:val="403152" w:themeColor="accent4" w:themeShade="80"/>
+          <w:highlight w:val="yellow"/>
+        </w:rPr>
+      </w:pPr>
+      <w:r>
+        <w:rPr>
+          <w:color w:val="403152" w:themeColor="accent4" w:themeShade="80"/>
+          <w:highlight w:val="yellow"/>
+        </w:rPr>
+        <w:t>Delete UserApp (Pass userApp.UserAppID)</w:t>
+      </w:r>
+    </w:p>
+    <w:p>
+      <w:pPr>
+        <w:pStyle w:val="ListParagraph"/>
+        <w:numPr>
+          <w:ilvl w:val="0"/>
+          <w:numId w:val="2"/>
+        </w:numPr>
+        <w:rPr>
+          <w:color w:val="403152" w:themeColor="accent4" w:themeShade="80"/>
+          <w:highlight w:val="yellow"/>
+        </w:rPr>
+      </w:pPr>
+      <w:r>
+        <w:rPr>
+          <w:color w:val="403152" w:themeColor="accent4" w:themeShade="80"/>
+          <w:highlight w:val="yellow"/>
+        </w:rPr>
+        <w:t>AppRoleServices:</w:t>
       </w:r>
     </w:p>
     <w:p>
@@ -286,13 +436,96 @@
         </w:numPr>
         <w:rPr>
           <w:color w:val="403152" w:themeColor="accent4" w:themeShade="80"/>
-        </w:rPr>
-      </w:pPr>
-      <w:r>
-        <w:rPr>
-          <w:color w:val="403152" w:themeColor="accent4" w:themeShade="80"/>
-        </w:rPr>
-        <w:t>InheritedRoles</w:t>
+          <w:highlight w:val="yellow"/>
+        </w:rPr>
+      </w:pPr>
+      <w:r>
+        <w:rPr>
+          <w:color w:val="403152" w:themeColor="accent4" w:themeShade="80"/>
+          <w:highlight w:val="yellow"/>
+        </w:rPr>
+        <w:t>Loop</w:t>
+      </w:r>
+      <w:r>
+        <w:rPr>
+          <w:color w:val="403152" w:themeColor="accent4" w:themeShade="80"/>
+          <w:highlight w:val="yellow"/>
+        </w:rPr>
+        <w:t xml:space="preserve"> AppRoleServices </w:t>
+      </w:r>
+    </w:p>
+    <w:p>
+      <w:pPr>
+        <w:pStyle w:val="ListParagraph"/>
+        <w:numPr>
+          <w:ilvl w:val="2"/>
+          <w:numId w:val="2"/>
+        </w:numPr>
+        <w:rPr>
+          <w:color w:val="403152" w:themeColor="accent4" w:themeShade="80"/>
+          <w:highlight w:val="yellow"/>
+        </w:rPr>
+      </w:pPr>
+      <w:r>
+        <w:rPr>
+          <w:color w:val="403152" w:themeColor="accent4" w:themeShade="80"/>
+          <w:highlight w:val="yellow"/>
+        </w:rPr>
+        <w:t>Delete Roles (pass appRoleService.roleID</w:t>
+      </w:r>
+    </w:p>
+    <w:p>
+      <w:pPr>
+        <w:pStyle w:val="ListParagraph"/>
+        <w:numPr>
+          <w:ilvl w:val="2"/>
+          <w:numId w:val="2"/>
+        </w:numPr>
+        <w:rPr>
+          <w:color w:val="403152" w:themeColor="accent4" w:themeShade="80"/>
+          <w:highlight w:val="yellow"/>
+        </w:rPr>
+      </w:pPr>
+      <w:r>
+        <w:rPr>
+          <w:color w:val="403152" w:themeColor="accent4" w:themeShade="80"/>
+          <w:highlight w:val="yellow"/>
+        </w:rPr>
+        <w:t xml:space="preserve">Delete InheritedRoles </w:t>
+      </w:r>
+      <w:r>
+        <w:rPr>
+          <w:color w:val="403152" w:themeColor="accent4" w:themeShade="80"/>
+          <w:highlight w:val="yellow"/>
+        </w:rPr>
+        <w:t>(Pass appRoleService.AppRoleServiceID)</w:t>
+      </w:r>
+    </w:p>
+    <w:p>
+      <w:pPr>
+        <w:pStyle w:val="ListParagraph"/>
+        <w:numPr>
+          <w:ilvl w:val="2"/>
+          <w:numId w:val="2"/>
+        </w:numPr>
+        <w:rPr>
+          <w:color w:val="403152" w:themeColor="accent4" w:themeShade="80"/>
+          <w:highlight w:val="yellow"/>
+        </w:rPr>
+      </w:pPr>
+      <w:r>
+        <w:rPr>
+          <w:color w:val="403152" w:themeColor="accent4" w:themeShade="80"/>
+          <w:highlight w:val="yellow"/>
+        </w:rPr>
+        <w:t>Delete AppRoleService (Pass appRoleService.AppRoleServiceID)</w:t>
+      </w:r>
+      <w:r>
+        <w:rPr>
+          <w:color w:val="403152" w:themeColor="accent4" w:themeShade="80"/>
+          <w:highlight w:val="yellow"/>
+        </w:rPr>
+        <w:t xml:space="preserve"> </w:t>
       </w:r>
     </w:p>
     <w:p>
@@ -306,292 +539,8 @@
           <w:color w:val="403152" w:themeColor="accent4" w:themeShade="80"/>
         </w:rPr>
       </w:pPr>
-      <w:r>
-        <w:rPr>
-          <w:color w:val="403152" w:themeColor="accent4" w:themeShade="80"/>
-        </w:rPr>
-        <w:t>Filter the following</w:t>
-      </w:r>
-    </w:p>
-    <w:p>
-      <w:pPr>
-        <w:pStyle w:val="ListParagraph"/>
-        <w:numPr>
-          <w:ilvl w:val="1"/>
-          <w:numId w:val="2"/>
-        </w:numPr>
-        <w:rPr>
-          <w:color w:val="403152" w:themeColor="accent4" w:themeShade="80"/>
-        </w:rPr>
-      </w:pPr>
-      <w:r>
-        <w:rPr>
-          <w:color w:val="403152" w:themeColor="accent4" w:themeShade="80"/>
-        </w:rPr>
-        <w:t>Filter AppRoleServices where appID == id</w:t>
-      </w:r>
-    </w:p>
-    <w:p>
-      <w:pPr>
-        <w:pStyle w:val="ListParagraph"/>
-        <w:numPr>
-          <w:ilvl w:val="1"/>
-          <w:numId w:val="2"/>
-        </w:numPr>
-        <w:rPr>
-          <w:color w:val="403152" w:themeColor="accent4" w:themeShade="80"/>
-        </w:rPr>
-      </w:pPr>
-      <w:r>
-        <w:rPr>
-          <w:color w:val="403152" w:themeColor="accent4" w:themeShade="80"/>
-        </w:rPr>
-        <w:t>Filter UserApps where appID == id</w:t>
-      </w:r>
-    </w:p>
-    <w:p>
-      <w:pPr>
-        <w:pStyle w:val="ListParagraph"/>
-        <w:numPr>
-          <w:ilvl w:val="1"/>
-          <w:numId w:val="2"/>
-        </w:numPr>
-        <w:rPr>
-          <w:color w:val="403152" w:themeColor="accent4" w:themeShade="80"/>
-        </w:rPr>
-      </w:pPr>
-      <w:r>
-        <w:rPr>
-          <w:color w:val="403152" w:themeColor="accent4" w:themeShade="80"/>
-        </w:rPr>
-        <w:t>Filter Services where appID == id</w:t>
-      </w:r>
-    </w:p>
-    <w:p>
-      <w:pPr>
-        <w:pStyle w:val="ListParagraph"/>
-        <w:numPr>
-          <w:ilvl w:val="0"/>
-          <w:numId w:val="2"/>
-        </w:numPr>
-        <w:rPr>
-          <w:color w:val="403152" w:themeColor="accent4" w:themeShade="80"/>
-        </w:rPr>
-      </w:pPr>
-      <w:r>
-        <w:rPr>
-          <w:color w:val="403152" w:themeColor="accent4" w:themeShade="80"/>
-        </w:rPr>
-        <w:t>UserApps:</w:t>
-      </w:r>
-    </w:p>
-    <w:p>
-      <w:pPr>
-        <w:pStyle w:val="ListParagraph"/>
-        <w:numPr>
-          <w:ilvl w:val="1"/>
-          <w:numId w:val="2"/>
-        </w:numPr>
-        <w:rPr>
-          <w:color w:val="403152" w:themeColor="accent4" w:themeShade="80"/>
-        </w:rPr>
-      </w:pPr>
-      <w:r>
-        <w:rPr>
-          <w:color w:val="403152" w:themeColor="accent4" w:themeShade="80"/>
-        </w:rPr>
-        <w:t>Loop UserApps</w:t>
-      </w:r>
-    </w:p>
-    <w:p>
-      <w:pPr>
-        <w:pStyle w:val="ListParagraph"/>
-        <w:numPr>
-          <w:ilvl w:val="2"/>
-          <w:numId w:val="2"/>
-        </w:numPr>
-        <w:rPr>
-          <w:color w:val="403152" w:themeColor="accent4" w:themeShade="80"/>
-          <w:lang w:val="fr-FR"/>
-        </w:rPr>
-      </w:pPr>
-      <w:r>
-        <w:rPr>
-          <w:color w:val="403152" w:themeColor="accent4" w:themeShade="80"/>
-          <w:lang w:val="fr-FR"/>
-        </w:rPr>
-        <w:t xml:space="preserve">Delete UserAppRoleServices </w:t>
-      </w:r>
-      <w:r>
-        <w:rPr>
-          <w:color w:val="403152" w:themeColor="accent4" w:themeShade="80"/>
-          <w:lang w:val="fr-FR"/>
-        </w:rPr>
-        <w:t>(Pass userApp.UserAppID</w:t>
-      </w:r>
-      <w:r>
-        <w:rPr>
-          <w:color w:val="403152" w:themeColor="accent4" w:themeShade="80"/>
-          <w:lang w:val="fr-FR"/>
-        </w:rPr>
-        <w:t>)</w:t>
-      </w:r>
-    </w:p>
-    <w:p>
-      <w:pPr>
-        <w:pStyle w:val="ListParagraph"/>
-        <w:numPr>
-          <w:ilvl w:val="2"/>
-          <w:numId w:val="2"/>
-        </w:numPr>
-        <w:rPr>
-          <w:color w:val="403152" w:themeColor="accent4" w:themeShade="80"/>
-        </w:rPr>
-      </w:pPr>
-      <w:r>
-        <w:rPr>
-          <w:color w:val="403152" w:themeColor="accent4" w:themeShade="80"/>
-        </w:rPr>
-        <w:t>Delete Users (Pass userApp.UserID)</w:t>
-      </w:r>
-    </w:p>
-    <w:p>
-      <w:pPr>
-        <w:pStyle w:val="ListParagraph"/>
-        <w:numPr>
-          <w:ilvl w:val="2"/>
-          <w:numId w:val="2"/>
-        </w:numPr>
-        <w:rPr>
-          <w:color w:val="403152" w:themeColor="accent4" w:themeShade="80"/>
-        </w:rPr>
-      </w:pPr>
-      <w:r>
-        <w:rPr>
-          <w:color w:val="403152" w:themeColor="accent4" w:themeShade="80"/>
-        </w:rPr>
-        <w:t>Delete UserApp (Pass userApp.UserAppID)</w:t>
-      </w:r>
-    </w:p>
-    <w:p>
-      <w:pPr>
-        <w:pStyle w:val="ListParagraph"/>
-        <w:numPr>
-          <w:ilvl w:val="0"/>
-          <w:numId w:val="2"/>
-        </w:numPr>
-        <w:rPr>
-          <w:color w:val="403152" w:themeColor="accent4" w:themeShade="80"/>
-        </w:rPr>
-      </w:pPr>
-      <w:r>
-        <w:rPr>
-          <w:color w:val="403152" w:themeColor="accent4" w:themeShade="80"/>
-        </w:rPr>
-        <w:t>AppRoleServices:</w:t>
-      </w:r>
-    </w:p>
-    <w:p>
-      <w:pPr>
-        <w:pStyle w:val="ListParagraph"/>
-        <w:numPr>
-          <w:ilvl w:val="1"/>
-          <w:numId w:val="2"/>
-        </w:numPr>
-        <w:rPr>
-          <w:color w:val="403152" w:themeColor="accent4" w:themeShade="80"/>
-        </w:rPr>
-      </w:pPr>
-      <w:r>
-        <w:rPr>
-          <w:color w:val="403152" w:themeColor="accent4" w:themeShade="80"/>
-        </w:rPr>
-        <w:t>Loop</w:t>
-      </w:r>
-      <w:r>
-        <w:rPr>
-          <w:color w:val="403152" w:themeColor="accent4" w:themeShade="80"/>
-        </w:rPr>
-        <w:t xml:space="preserve"> AppRoleServices </w:t>
-      </w:r>
-    </w:p>
-    <w:p>
-      <w:pPr>
-        <w:pStyle w:val="ListParagraph"/>
-        <w:numPr>
-          <w:ilvl w:val="2"/>
-          <w:numId w:val="2"/>
-        </w:numPr>
-        <w:rPr>
-          <w:color w:val="403152" w:themeColor="accent4" w:themeShade="80"/>
-        </w:rPr>
-      </w:pPr>
-      <w:r>
-        <w:rPr>
-          <w:color w:val="403152" w:themeColor="accent4" w:themeShade="80"/>
-        </w:rPr>
-        <w:t>Delete Roles (pass appRoleService.roleID</w:t>
-      </w:r>
-    </w:p>
-    <w:p>
-      <w:pPr>
-        <w:pStyle w:val="ListParagraph"/>
-        <w:numPr>
-          <w:ilvl w:val="2"/>
-          <w:numId w:val="2"/>
-        </w:numPr>
-        <w:rPr>
-          <w:color w:val="403152" w:themeColor="accent4" w:themeShade="80"/>
-        </w:rPr>
-      </w:pPr>
-      <w:r>
-        <w:rPr>
-          <w:color w:val="403152" w:themeColor="accent4" w:themeShade="80"/>
-        </w:rPr>
-        <w:t xml:space="preserve">Delete InheritedRoles </w:t>
-      </w:r>
-      <w:r>
-        <w:rPr>
-          <w:color w:val="403152" w:themeColor="accent4" w:themeShade="80"/>
-        </w:rPr>
-        <w:t>(Pass appRoleService.AppRoleServiceID)</w:t>
-      </w:r>
-    </w:p>
-    <w:p>
-      <w:pPr>
-        <w:pStyle w:val="ListParagraph"/>
-        <w:numPr>
-          <w:ilvl w:val="2"/>
-          <w:numId w:val="2"/>
-        </w:numPr>
-        <w:rPr>
-          <w:color w:val="403152" w:themeColor="accent4" w:themeShade="80"/>
-        </w:rPr>
-      </w:pPr>
-      <w:r>
-        <w:rPr>
-          <w:color w:val="403152" w:themeColor="accent4" w:themeShade="80"/>
-        </w:rPr>
-        <w:t>Delete AppRoleService (Pass appRoleService.AppRoleServiceID)</w:t>
-      </w:r>
-      <w:r>
-        <w:rPr>
-          <w:color w:val="403152" w:themeColor="accent4" w:themeShade="80"/>
-        </w:rPr>
-        <w:t xml:space="preserve"> </w:t>
-      </w:r>
-    </w:p>
-    <w:p>
-      <w:pPr>
-        <w:pStyle w:val="ListParagraph"/>
-        <w:numPr>
-          <w:ilvl w:val="0"/>
-          <w:numId w:val="2"/>
-        </w:numPr>
-        <w:rPr>
-          <w:color w:val="403152" w:themeColor="accent4" w:themeShade="80"/>
-        </w:rPr>
-      </w:pPr>
+      <w:bookmarkStart w:id="0" w:name="_GoBack"/>
+      <w:bookmarkEnd w:id="0"/>
       <w:r>
         <w:rPr>
           <w:color w:val="403152" w:themeColor="accent4" w:themeShade="80"/>
@@ -641,8 +590,20 @@
           <w:sz w:val="19"/>
           <w:szCs w:val="19"/>
         </w:rPr>
-        <w:t>ServiceID</w:t>
-      </w:r>
+        <w:t>ServiceID = service.serviceID</w:t>
+      </w:r>
+    </w:p>
+    <w:p>
+      <w:pPr>
+        <w:pStyle w:val="ListParagraph"/>
+        <w:numPr>
+          <w:ilvl w:val="3"/>
+          <w:numId w:val="2"/>
+        </w:numPr>
+        <w:rPr>
+          <w:color w:val="403152" w:themeColor="accent4" w:themeShade="80"/>
+        </w:rPr>
+      </w:pPr>
       <w:r>
         <w:rPr>
           <w:rFonts w:ascii="Consolas" w:hAnsi="Consolas" w:cs="Consolas"/>
@@ -650,7 +611,43 @@
           <w:sz w:val="19"/>
           <w:szCs w:val="19"/>
         </w:rPr>
-        <w:t xml:space="preserve"> = service.serviceID</w:t>
+        <w:t>Loop ServiceAttributes</w:t>
+      </w:r>
+    </w:p>
+    <w:p>
+      <w:pPr>
+        <w:pStyle w:val="ListParagraph"/>
+        <w:numPr>
+          <w:ilvl w:val="4"/>
+          <w:numId w:val="2"/>
+        </w:numPr>
+        <w:rPr>
+          <w:color w:val="403152" w:themeColor="accent4" w:themeShade="80"/>
+        </w:rPr>
+      </w:pPr>
+      <w:r>
+        <w:rPr>
+          <w:color w:val="403152" w:themeColor="accent4" w:themeShade="80"/>
+        </w:rPr>
+        <w:t>Delete Attributes (Pass serviceAttribute.AttribID)</w:t>
+      </w:r>
+    </w:p>
+    <w:p>
+      <w:pPr>
+        <w:pStyle w:val="ListParagraph"/>
+        <w:numPr>
+          <w:ilvl w:val="4"/>
+          <w:numId w:val="2"/>
+        </w:numPr>
+        <w:rPr>
+          <w:color w:val="403152" w:themeColor="accent4" w:themeShade="80"/>
+        </w:rPr>
+      </w:pPr>
+      <w:r>
+        <w:rPr>
+          <w:color w:val="403152" w:themeColor="accent4" w:themeShade="80"/>
+        </w:rPr>
+        <w:t>Delete ServiceAttributes (Pass serviceAttribute.ServiceAttributeID)</w:t>
       </w:r>
     </w:p>
     <w:p>
@@ -666,63 +663,6 @@
       </w:pPr>
       <w:r>
         <w:rPr>
-          <w:rFonts w:ascii="Consolas" w:hAnsi="Consolas" w:cs="Consolas"/>
-          <w:color w:val="000000"/>
-          <w:sz w:val="19"/>
-          <w:szCs w:val="19"/>
-        </w:rPr>
-        <w:t>Loop ServiceAttributes</w:t>
-      </w:r>
-    </w:p>
-    <w:p>
-      <w:pPr>
-        <w:pStyle w:val="ListParagraph"/>
-        <w:numPr>
-          <w:ilvl w:val="4"/>
-          <w:numId w:val="2"/>
-        </w:numPr>
-        <w:rPr>
-          <w:color w:val="403152" w:themeColor="accent4" w:themeShade="80"/>
-        </w:rPr>
-      </w:pPr>
-      <w:r>
-        <w:rPr>
-          <w:color w:val="403152" w:themeColor="accent4" w:themeShade="80"/>
-        </w:rPr>
-        <w:t>Delete Attributes (Pass serviceAttribute.AttribID)</w:t>
-      </w:r>
-    </w:p>
-    <w:p>
-      <w:pPr>
-        <w:pStyle w:val="ListParagraph"/>
-        <w:numPr>
-          <w:ilvl w:val="4"/>
-          <w:numId w:val="2"/>
-        </w:numPr>
-        <w:rPr>
-          <w:color w:val="403152" w:themeColor="accent4" w:themeShade="80"/>
-        </w:rPr>
-      </w:pPr>
-      <w:r>
-        <w:rPr>
-          <w:color w:val="403152" w:themeColor="accent4" w:themeShade="80"/>
-        </w:rPr>
-        <w:t>Delete ServiceAttributes (Pass serviceAttribute.ServiceAttributeID)</w:t>
-      </w:r>
-    </w:p>
-    <w:p>
-      <w:pPr>
-        <w:pStyle w:val="ListParagraph"/>
-        <w:numPr>
-          <w:ilvl w:val="3"/>
-          <w:numId w:val="2"/>
-        </w:numPr>
-        <w:rPr>
-          <w:color w:val="403152" w:themeColor="accent4" w:themeShade="80"/>
-        </w:rPr>
-      </w:pPr>
-      <w:r>
-        <w:rPr>
           <w:color w:val="403152" w:themeColor="accent4" w:themeShade="80"/>
         </w:rPr>
         <w:t>Delete Se</w:t>
@@ -733,8 +673,6 @@
         </w:rPr>
         <w:t>rvices (Pass services.ServiceID)</w:t>
       </w:r>
-      <w:bookmarkStart w:id="0" w:name="_GoBack"/>
-      <w:bookmarkEnd w:id="0"/>
     </w:p>
     <w:sectPr>
       <w:pgSz w:w="12240" w:h="15840"/>
@@ -1157,7 +1095,7 @@
     <w:lsdException w:name="Table Web 2" w:semiHidden="1" w:unhideWhenUsed="1"/>
     <w:lsdException w:name="Table Web 3" w:semiHidden="1" w:unhideWhenUsed="1"/>
     <w:lsdException w:name="Balloon Text" w:semiHidden="1" w:unhideWhenUsed="1"/>
-    <w:lsdException w:name="Table Grid" w:semiHidden="1" w:uiPriority="59" w:unhideWhenUsed="1"/>
+    <w:lsdException w:name="Table Grid" w:uiPriority="59"/>
     <w:lsdException w:name="Table Theme" w:semiHidden="1" w:unhideWhenUsed="1"/>
     <w:lsdException w:name="Placeholder Text" w:semiHidden="1"/>
     <w:lsdException w:name="No Spacing" w:uiPriority="1" w:qFormat="1"/>

</xml_diff>